<commit_message>
Aula 11.04.2025.docx was updated
</commit_message>
<xml_diff>
--- a/Aula 11.04.2025.docx
+++ b/Aula 11.04.2025.docx
@@ -87,7 +87,47 @@
           <w:sz w:val="24"/>
           <w:szCs w:val="24"/>
         </w:rPr>
-        <w:t>“CREATE TABLE [nomeTabela] ([args]);”;</w:t>
+        <w:t>“CREATE TABLE [</w:t>
+      </w:r>
+      <w:proofErr w:type="spellStart"/>
+      <w:r>
+        <w:rPr>
+          <w:rFonts w:ascii="Times New Roman" w:hAnsi="Times New Roman" w:cs="Times New Roman"/>
+          <w:b/>
+          <w:sz w:val="24"/>
+          <w:szCs w:val="24"/>
+        </w:rPr>
+        <w:t>nomeTabela</w:t>
+      </w:r>
+      <w:proofErr w:type="spellEnd"/>
+      <w:r>
+        <w:rPr>
+          <w:rFonts w:ascii="Times New Roman" w:hAnsi="Times New Roman" w:cs="Times New Roman"/>
+          <w:b/>
+          <w:sz w:val="24"/>
+          <w:szCs w:val="24"/>
+        </w:rPr>
+        <w:t>] ([</w:t>
+      </w:r>
+      <w:proofErr w:type="spellStart"/>
+      <w:r>
+        <w:rPr>
+          <w:rFonts w:ascii="Times New Roman" w:hAnsi="Times New Roman" w:cs="Times New Roman"/>
+          <w:b/>
+          <w:sz w:val="24"/>
+          <w:szCs w:val="24"/>
+        </w:rPr>
+        <w:t>args</w:t>
+      </w:r>
+      <w:proofErr w:type="spellEnd"/>
+      <w:r>
+        <w:rPr>
+          <w:rFonts w:ascii="Times New Roman" w:hAnsi="Times New Roman" w:cs="Times New Roman"/>
+          <w:b/>
+          <w:sz w:val="24"/>
+          <w:szCs w:val="24"/>
+        </w:rPr>
+        <w:t>]);”;</w:t>
       </w:r>
     </w:p>
     <w:p>
@@ -153,7 +193,27 @@
           <w:sz w:val="24"/>
           <w:szCs w:val="24"/>
         </w:rPr>
-        <w:t xml:space="preserve"> TABLE [nomeTabela];”;</w:t>
+        <w:t xml:space="preserve"> TABLE [</w:t>
+      </w:r>
+      <w:proofErr w:type="spellStart"/>
+      <w:r>
+        <w:rPr>
+          <w:rFonts w:ascii="Times New Roman" w:hAnsi="Times New Roman" w:cs="Times New Roman"/>
+          <w:b/>
+          <w:sz w:val="24"/>
+          <w:szCs w:val="24"/>
+        </w:rPr>
+        <w:t>nomeTabela</w:t>
+      </w:r>
+      <w:proofErr w:type="spellEnd"/>
+      <w:r>
+        <w:rPr>
+          <w:rFonts w:ascii="Times New Roman" w:hAnsi="Times New Roman" w:cs="Times New Roman"/>
+          <w:b/>
+          <w:sz w:val="24"/>
+          <w:szCs w:val="24"/>
+        </w:rPr>
+        <w:t>];”;</w:t>
       </w:r>
     </w:p>
     <w:p>
@@ -201,7 +261,47 @@
           <w:sz w:val="24"/>
           <w:szCs w:val="24"/>
         </w:rPr>
-        <w:t>[nomeColuna] [tipo] [argumentosAcessorios],</w:t>
+        <w:t>[</w:t>
+      </w:r>
+      <w:proofErr w:type="spellStart"/>
+      <w:r>
+        <w:rPr>
+          <w:rFonts w:ascii="Times New Roman" w:hAnsi="Times New Roman" w:cs="Times New Roman"/>
+          <w:b/>
+          <w:sz w:val="24"/>
+          <w:szCs w:val="24"/>
+        </w:rPr>
+        <w:t>nomeColuna</w:t>
+      </w:r>
+      <w:proofErr w:type="spellEnd"/>
+      <w:r>
+        <w:rPr>
+          <w:rFonts w:ascii="Times New Roman" w:hAnsi="Times New Roman" w:cs="Times New Roman"/>
+          <w:b/>
+          <w:sz w:val="24"/>
+          <w:szCs w:val="24"/>
+        </w:rPr>
+        <w:t>] [tipo] [</w:t>
+      </w:r>
+      <w:proofErr w:type="spellStart"/>
+      <w:r>
+        <w:rPr>
+          <w:rFonts w:ascii="Times New Roman" w:hAnsi="Times New Roman" w:cs="Times New Roman"/>
+          <w:b/>
+          <w:sz w:val="24"/>
+          <w:szCs w:val="24"/>
+        </w:rPr>
+        <w:t>argumentosAcessorios</w:t>
+      </w:r>
+      <w:proofErr w:type="spellEnd"/>
+      <w:r>
+        <w:rPr>
+          <w:rFonts w:ascii="Times New Roman" w:hAnsi="Times New Roman" w:cs="Times New Roman"/>
+          <w:b/>
+          <w:sz w:val="24"/>
+          <w:szCs w:val="24"/>
+        </w:rPr>
+        <w:t>],</w:t>
       </w:r>
       <w:r>
         <w:rPr>
@@ -308,6 +408,23 @@
           <w:szCs w:val="24"/>
         </w:rPr>
         <w:t>AUTO</w:t>
+      </w:r>
+      <w:r>
+        <w:rPr>
+          <w:rFonts w:ascii="Times New Roman" w:hAnsi="Times New Roman" w:cs="Times New Roman"/>
+          <w:b/>
+          <w:sz w:val="24"/>
+          <w:szCs w:val="24"/>
+        </w:rPr>
+        <w:t>INCREMENT:</w:t>
+      </w:r>
+      <w:r>
+        <w:rPr>
+          <w:rFonts w:ascii="Times New Roman" w:hAnsi="Times New Roman" w:cs="Times New Roman"/>
+          <w:sz w:val="24"/>
+          <w:szCs w:val="24"/>
+        </w:rPr>
+        <w:t xml:space="preserve"> </w:t>
       </w:r>
     </w:p>
     <w:p>

</xml_diff>